<commit_message>
Final report hopefully final version
</commit_message>
<xml_diff>
--- a/reports/DB Final Report.docx
+++ b/reports/DB Final Report.docx
@@ -20,7 +20,39 @@
         <w:t>SIGMOD Programming Challenge</w:t>
       </w:r>
     </w:p>
-    <w:p/>
+    <w:p>
+      <w:proofErr w:type="spellStart"/>
+      <w:r>
+        <w:t>Saksham</w:t>
+      </w:r>
+      <w:proofErr w:type="spellEnd"/>
+      <w:r>
+        <w:t xml:space="preserve"> Varma</w:t>
+      </w:r>
+    </w:p>
+    <w:p>
+      <w:r>
+        <w:t xml:space="preserve">Lakshmi </w:t>
+      </w:r>
+      <w:proofErr w:type="spellStart"/>
+      <w:r>
+        <w:t>Narasimha</w:t>
+      </w:r>
+      <w:proofErr w:type="spellEnd"/>
+      <w:r>
+        <w:t xml:space="preserve"> Guptha </w:t>
+      </w:r>
+      <w:proofErr w:type="spellStart"/>
+      <w:r>
+        <w:t>Munuhur</w:t>
+      </w:r>
+      <w:proofErr w:type="spellEnd"/>
+      <w:r>
+        <w:t xml:space="preserve"> Rajagopal</w:t>
+      </w:r>
+      <w:bookmarkStart w:id="0" w:name="_GoBack"/>
+      <w:bookmarkEnd w:id="0"/>
+    </w:p>
     <w:p>
       <w:pPr>
         <w:pStyle w:val="Heading1"/>
@@ -123,6 +155,7 @@
         </w:numPr>
       </w:pPr>
       <w:r>
+        <w:lastRenderedPageBreak/>
         <w:t>were born on d or later, and</w:t>
       </w:r>
     </w:p>
@@ -146,7 +179,6 @@
         <w:rPr>
           <w:b/>
         </w:rPr>
-        <w:lastRenderedPageBreak/>
         <w:t>API</w:t>
       </w:r>
       <w:r>
@@ -173,12 +205,7 @@
         <w:t xml:space="preserve">: </w:t>
       </w:r>
       <w:r>
-        <w:t>Exactly k strings (separated by a space) per line. These k st</w:t>
-      </w:r>
-      <w:bookmarkStart w:id="0" w:name="_GoBack"/>
-      <w:bookmarkEnd w:id="0"/>
-      <w:r>
-        <w:t>rings represent interest tag names, ordered by range from largest to smallest, with ties broken by lexicographical ordering.</w:t>
+        <w:t>Exactly k strings (separated by a space) per line. These k strings represent interest tag names, ordered by range from largest to smallest, with ties broken by lexicographical ordering.</w:t>
       </w:r>
     </w:p>
     <w:p>
@@ -460,7 +487,6 @@
     <w:p>
       <w:proofErr w:type="gramStart"/>
       <w:r>
-        <w:lastRenderedPageBreak/>
         <w:t>where</w:t>
       </w:r>
       <w:proofErr w:type="gramEnd"/>
@@ -555,6 +581,7 @@
         <w:rPr>
           <w:noProof/>
         </w:rPr>
+        <w:lastRenderedPageBreak/>
         <w:drawing>
           <wp:inline distT="0" distB="0" distL="0" distR="0" wp14:anchorId="70CAEA81" wp14:editId="33933845">
             <wp:extent cx="2695575" cy="3076575"/>
@@ -607,7 +634,6 @@
     </w:p>
     <w:p>
       <w:r>
-        <w:lastRenderedPageBreak/>
         <w:t xml:space="preserve">Querying the graph is done using traversals. We start off with a node, and then describe the patterns of relationships </w:t>
       </w:r>
       <w:r>
@@ -683,6 +709,7 @@
         <w:t xml:space="preserve">It is often useful to look up nodes or relationships based on some property. Neo4j allows one to </w:t>
       </w:r>
       <w:r>
+        <w:lastRenderedPageBreak/>
         <w:t>create indices on properties in order to allow fast look ups. If one specifies the value of a property, one is able to retrieve the nodes or relationships whose property holds the specified value very fast.</w:t>
       </w:r>
       <w:r>
@@ -694,7 +721,6 @@
         <w:rPr>
           <w:noProof/>
         </w:rPr>
-        <w:lastRenderedPageBreak/>
         <w:drawing>
           <wp:inline distT="0" distB="0" distL="0" distR="0" wp14:anchorId="37917399" wp14:editId="620C75EB">
             <wp:extent cx="2647950" cy="3009900"/>
@@ -855,6 +881,7 @@
         </w:numPr>
       </w:pPr>
       <w:r>
+        <w:lastRenderedPageBreak/>
         <w:t>SET sets values to properties and add labels on nodes</w:t>
       </w:r>
     </w:p>
@@ -887,7 +914,6 @@
         <w:pStyle w:val="Heading2"/>
       </w:pPr>
       <w:r>
-        <w:lastRenderedPageBreak/>
         <w:t>Py2neo</w:t>
       </w:r>
     </w:p>
@@ -1080,7 +1106,17 @@
           <w:sz w:val="23"/>
           <w:szCs w:val="23"/>
         </w:rPr>
-        <w:t>We divided the computation for each query into a loading and a query-execution phase. Loading happens once for a given data-set. Query execution then takes place for each query that is submitted. The logic behind such a split is that if most of the computation is done during the loading stage, the cost of the loading phase can be amortized over several query-runs. If the number of query runs is reasonably high, extra computation during the loading phase will not majorly impact the total execution time for the set of queries.</w:t>
+        <w:t xml:space="preserve">We divided the computation for each query into a loading and a query-execution phase. Loading happens once for a given data-set. Query execution then takes place for each query that is submitted. The logic behind such a split is that if most of the computation is done during the loading stage, the cost of the loading phase can be amortized over several query-runs. If the number of query runs is </w:t>
+      </w:r>
+      <w:r>
+        <w:rPr>
+          <w:rFonts w:ascii="Calibri" w:hAnsi="Calibri"/>
+          <w:color w:val="000000"/>
+          <w:sz w:val="23"/>
+          <w:szCs w:val="23"/>
+        </w:rPr>
+        <w:lastRenderedPageBreak/>
+        <w:t>reasonably high, extra computation during the loading phase will not majorly impact the total execution time for the set of queries.</w:t>
       </w:r>
     </w:p>
     <w:p>
@@ -1112,7 +1148,6 @@
           <w:sz w:val="23"/>
           <w:szCs w:val="23"/>
         </w:rPr>
-        <w:lastRenderedPageBreak/>
         <w:t>Loading actually comprises of two primary phases. In the first phase, the actual data is loaded from the provided csv files into the Neo4j database. In the second phase, indices are built on relevant keys so that querying can be done very efficiently.</w:t>
       </w:r>
     </w:p>
@@ -1221,7 +1256,17 @@
           <w:sz w:val="23"/>
           <w:szCs w:val="23"/>
         </w:rPr>
-        <w:t>Neo4j, however, is able to filter out nodes and relationships based on patterns very efficiently. Once we get the filtered list of nodes and relationships, it is easy to add in more constraints and obtain the actual results.</w:t>
+        <w:t xml:space="preserve">Neo4j, however, is able to filter out nodes and relationships based on patterns very efficiently. Once we get the filtered list of </w:t>
+      </w:r>
+      <w:r>
+        <w:rPr>
+          <w:rFonts w:ascii="Calibri" w:hAnsi="Calibri"/>
+          <w:color w:val="000000"/>
+          <w:sz w:val="23"/>
+          <w:szCs w:val="23"/>
+        </w:rPr>
+        <w:lastRenderedPageBreak/>
+        <w:t>nodes and relationships, it is easy to add in more constraints and obtain the actual results.</w:t>
       </w:r>
     </w:p>
     <w:p>
@@ -1261,7 +1306,6 @@
           <w:rFonts w:ascii="Calibri" w:hAnsi="Calibri"/>
           <w:color w:val="2E74B5"/>
         </w:rPr>
-        <w:lastRenderedPageBreak/>
         <w:t>Deferred Loading</w:t>
       </w:r>
     </w:p>
@@ -1354,7 +1398,17 @@
           <w:sz w:val="23"/>
           <w:szCs w:val="23"/>
         </w:rPr>
-        <w:t>However, making the batch size huge is not a solution either. The problem with this is, the batch data structures take up most of the system memory and the virtual memory system starts to page stuff out to disk. Once this starts to happen, there is an enormous slowdown in the performance of the system. Furthermore, Python does not cope well with large objects in memory and that leads to further slowdown.</w:t>
+        <w:t xml:space="preserve">However, making the batch size huge is not a solution either. The problem with this is, the </w:t>
+      </w:r>
+      <w:r>
+        <w:rPr>
+          <w:rFonts w:ascii="Calibri" w:hAnsi="Calibri"/>
+          <w:color w:val="000000"/>
+          <w:sz w:val="23"/>
+          <w:szCs w:val="23"/>
+        </w:rPr>
+        <w:lastRenderedPageBreak/>
+        <w:t>batch data structures take up most of the system memory and the virtual memory system starts to page stuff out to disk. Once this starts to happen, there is an enormous slowdown in the performance of the system. Furthermore, Python does not cope well with large objects in memory and that leads to further slowdown.</w:t>
       </w:r>
     </w:p>
     <w:p>
@@ -1370,7 +1424,6 @@
           <w:sz w:val="23"/>
           <w:szCs w:val="23"/>
         </w:rPr>
-        <w:lastRenderedPageBreak/>
         <w:t>The aim then was to use the optimal batch size for each batch that reflects the resources of the system. We fine-tuned the system to our personal machine, but in a production system, we anticipate being able to set a global variable that is reflective of the capabilities of the machine on which the system is being run.</w:t>
       </w:r>
     </w:p>
@@ -1443,6 +1496,7 @@
           <w:rFonts w:ascii="Calibri" w:hAnsi="Calibri"/>
           <w:color w:val="2E74B5"/>
         </w:rPr>
+        <w:lastRenderedPageBreak/>
         <w:t>The Approach</w:t>
       </w:r>
     </w:p>
@@ -1472,17 +1526,7 @@
           <w:sz w:val="23"/>
           <w:szCs w:val="23"/>
         </w:rPr>
-        <w:t xml:space="preserve">Neo4j inherently requires building indexes. This is due to the fact that it is a graph database, and so no edge or node should be loaded more than once, while loading data from a file or elsewhere. For example, consider the case when data is to be loaded from a CSV file, where each line represents an edge. If there are two lines in the file that involve a </w:t>
-      </w:r>
-      <w:r>
-        <w:rPr>
-          <w:rFonts w:ascii="Calibri" w:hAnsi="Calibri"/>
-          <w:color w:val="000000"/>
-          <w:sz w:val="23"/>
-          <w:szCs w:val="23"/>
-        </w:rPr>
-        <w:lastRenderedPageBreak/>
-        <w:t>common node, say (x, y) and (y, z), Neo4j has to make sure it does not load the node y twice. The best to ensure that is to be build an index on the node identifiers, since it would save time in finding out whether or not that node is already existing in the database. Hence, the architecture of Neo4j forces the use of indexes.</w:t>
+        <w:t>Neo4j inherently requires building indexes. This is due to the fact that it is a graph database, and so no edge or node should be loaded more than once, while loading data from a file or elsewhere. For example, consider the case when data is to be loaded from a CSV file, where each line represents an edge. If there are two lines in the file that involve a common node, say (x, y) and (y, z), Neo4j has to make sure it does not load the node y twice. The best to ensure that is to be build an index on the node identifiers, since it would save time in finding out whether or not that node is already existing in the database. Hence, the architecture of Neo4j forces the use of indexes.</w:t>
       </w:r>
     </w:p>
     <w:p>
@@ -1508,15 +1552,6 @@
           <w:szCs w:val="23"/>
         </w:rPr>
         <w:t>gets the Person node, given the ID of the node</w:t>
-      </w:r>
-      <w:r>
-        <w:rPr>
-          <w:rFonts w:ascii="Calibri" w:hAnsi="Calibri"/>
-          <w:color w:val="000000"/>
-          <w:sz w:val="23"/>
-          <w:szCs w:val="23"/>
-        </w:rPr>
-        <w:t xml:space="preserve"> (TODO check if this is what you wanted to convey)</w:t>
       </w:r>
       <w:r>
         <w:rPr>
@@ -1838,7 +1873,17 @@
           <w:sz w:val="23"/>
           <w:szCs w:val="23"/>
         </w:rPr>
-        <w:t xml:space="preserve"> (which stores what comment was made by whom)</w:t>
+        <w:t xml:space="preserve"> (which stores what </w:t>
+      </w:r>
+      <w:r>
+        <w:rPr>
+          <w:rFonts w:ascii="Calibri" w:hAnsi="Calibri"/>
+          <w:color w:val="000000"/>
+          <w:sz w:val="23"/>
+          <w:szCs w:val="23"/>
+        </w:rPr>
+        <w:lastRenderedPageBreak/>
+        <w:t>comment was made by whom)</w:t>
       </w:r>
       <w:r>
         <w:rPr>
@@ -1967,7 +2012,6 @@
           <w:sz w:val="23"/>
           <w:szCs w:val="23"/>
         </w:rPr>
-        <w:lastRenderedPageBreak/>
         <w:t>Problems</w:t>
       </w:r>
     </w:p>
@@ -2073,47 +2117,25 @@
           <w:sz w:val="23"/>
           <w:szCs w:val="23"/>
         </w:rPr>
-        <w:t xml:space="preserve"> at the same time the large majority remain unused. Even batch loading that can load </w:t>
-      </w:r>
-      <w:proofErr w:type="spellStart"/>
-      <w:r>
-        <w:rPr>
-          <w:rFonts w:ascii="Calibri" w:hAnsi="Calibri"/>
-          <w:color w:val="000000"/>
-          <w:sz w:val="23"/>
-          <w:szCs w:val="23"/>
-        </w:rPr>
-        <w:t>todo</w:t>
-      </w:r>
-      <w:proofErr w:type="spellEnd"/>
-      <w:r>
-        <w:rPr>
-          <w:rFonts w:ascii="Calibri" w:hAnsi="Calibri"/>
-          <w:color w:val="000000"/>
-          <w:sz w:val="23"/>
-          <w:szCs w:val="23"/>
-        </w:rPr>
-        <w:t xml:space="preserve">{x nodes or </w:t>
-      </w:r>
-      <w:proofErr w:type="spellStart"/>
-      <w:r>
-        <w:rPr>
-          <w:rFonts w:ascii="Calibri" w:hAnsi="Calibri"/>
-          <w:color w:val="000000"/>
-          <w:sz w:val="23"/>
-          <w:szCs w:val="23"/>
-        </w:rPr>
-        <w:t>rels</w:t>
-      </w:r>
-      <w:proofErr w:type="spellEnd"/>
-      <w:r>
-        <w:rPr>
-          <w:rFonts w:ascii="Calibri" w:hAnsi="Calibri"/>
-          <w:color w:val="000000"/>
-          <w:sz w:val="23"/>
-          <w:szCs w:val="23"/>
-        </w:rPr>
-        <w:t>/sec on our machine}, took a long time.</w:t>
+        <w:t xml:space="preserve"> at the same time t</w:t>
+      </w:r>
+      <w:r>
+        <w:rPr>
+          <w:rFonts w:ascii="Calibri" w:hAnsi="Calibri"/>
+          <w:color w:val="000000"/>
+          <w:sz w:val="23"/>
+          <w:szCs w:val="23"/>
+        </w:rPr>
+        <w:t>he large majority remain unused</w:t>
+      </w:r>
+      <w:r>
+        <w:rPr>
+          <w:rFonts w:ascii="Calibri" w:hAnsi="Calibri"/>
+          <w:color w:val="000000"/>
+          <w:sz w:val="23"/>
+          <w:szCs w:val="23"/>
+        </w:rPr>
+        <w:t>.</w:t>
       </w:r>
     </w:p>
     <w:p>
@@ -2395,7 +2417,17 @@
           <w:sz w:val="23"/>
           <w:szCs w:val="23"/>
         </w:rPr>
-        <w:t xml:space="preserve">There is a clear tradeoff between loading all the data at the outset and on-demand loading. The approach that should be chosen would depend on the amount of queries </w:t>
+        <w:t xml:space="preserve">There is a clear tradeoff between loading all the data at the outset and on-demand loading. The approach that should be chosen would depend on </w:t>
+      </w:r>
+      <w:r>
+        <w:rPr>
+          <w:rFonts w:ascii="Calibri" w:hAnsi="Calibri"/>
+          <w:color w:val="000000"/>
+          <w:sz w:val="23"/>
+          <w:szCs w:val="23"/>
+        </w:rPr>
+        <w:lastRenderedPageBreak/>
+        <w:t xml:space="preserve">the amount of queries </w:t>
       </w:r>
       <w:r>
         <w:rPr>
@@ -2413,17 +2445,7 @@
           <w:sz w:val="23"/>
           <w:szCs w:val="23"/>
         </w:rPr>
-        <w:t xml:space="preserve">. If they are only few of them, on-demand is better, since the remaining data would be useless anyway. On the other hand, if there are many queries to be made or data has to stay for longer, the cost/time of initial loading would be </w:t>
-      </w:r>
-      <w:r>
-        <w:rPr>
-          <w:rFonts w:ascii="Calibri" w:hAnsi="Calibri"/>
-          <w:color w:val="000000"/>
-          <w:sz w:val="23"/>
-          <w:szCs w:val="23"/>
-        </w:rPr>
-        <w:lastRenderedPageBreak/>
-        <w:t>amortized over all the queries and this would be less e</w:t>
+        <w:t>. If they are only few of them, on-demand is better, since the remaining data would be useless anyway. On the other hand, if there are many queries to be made or data has to stay for longer, the cost/time of initial loading would be amortized over all the queries and this would be less e</w:t>
       </w:r>
       <w:r>
         <w:rPr>
@@ -2525,6 +2547,7 @@
           <w:sz w:val="23"/>
           <w:szCs w:val="23"/>
         </w:rPr>
+        <w:lastRenderedPageBreak/>
         <w:t>Optimized approach</w:t>
       </w:r>
     </w:p>
@@ -2588,17 +2611,7 @@
           <w:sz w:val="23"/>
           <w:szCs w:val="23"/>
         </w:rPr>
-        <w:t xml:space="preserve"> graph, starting from the given start node, until the given end node is not encountered. The BFS traversal has to be such that only those outgoing edges from a node are considered that satisfy the frequent communication condition between the two nodes across that edge. If the BFS queue is </w:t>
-      </w:r>
-      <w:r>
-        <w:rPr>
-          <w:rFonts w:ascii="Calibri" w:hAnsi="Calibri"/>
-          <w:color w:val="000000"/>
-          <w:sz w:val="23"/>
-          <w:szCs w:val="23"/>
-        </w:rPr>
-        <w:lastRenderedPageBreak/>
-        <w:t>empty at some point, no such path can be said to exist between the given start/end nodes.</w:t>
+        <w:t xml:space="preserve"> graph, starting from the given start node, until the given end node is not encountered. The BFS traversal has to be such that only those outgoing edges from a node are considered that satisfy the frequent communication condition between the two nodes across that edge. If the BFS queue is empty at some point, no such path can be said to exist between the given start/end nodes.</w:t>
       </w:r>
     </w:p>
     <w:p>
@@ -2697,6 +2710,7 @@
           <w:rFonts w:ascii="Calibri" w:hAnsi="Calibri"/>
           <w:color w:val="2E74B5"/>
         </w:rPr>
+        <w:lastRenderedPageBreak/>
         <w:t>Query 2</w:t>
       </w:r>
     </w:p>
@@ -2922,7 +2936,6 @@
           <w:rFonts w:ascii="Calibri" w:hAnsi="Calibri"/>
           <w:color w:val="1F4D78"/>
         </w:rPr>
-        <w:lastRenderedPageBreak/>
         <w:t>Querying data</w:t>
       </w:r>
     </w:p>
@@ -3108,6 +3121,7 @@
           <w:sz w:val="23"/>
           <w:szCs w:val="23"/>
         </w:rPr>
+        <w:lastRenderedPageBreak/>
         <w:t xml:space="preserve">Then, </w:t>
       </w:r>
       <w:r>
@@ -3353,7 +3367,6 @@
           <w:rFonts w:ascii="Calibri" w:hAnsi="Calibri"/>
           <w:color w:val="1F4D78"/>
         </w:rPr>
-        <w:lastRenderedPageBreak/>
         <w:t>Querying data</w:t>
       </w:r>
     </w:p>
@@ -3821,7 +3834,17 @@
           <w:sz w:val="23"/>
           <w:szCs w:val="23"/>
         </w:rPr>
-        <w:t xml:space="preserve"> into a larger sorted list and </w:t>
+        <w:t xml:space="preserve"> into a larger </w:t>
+      </w:r>
+      <w:r>
+        <w:rPr>
+          <w:rFonts w:ascii="Calibri" w:hAnsi="Calibri"/>
+          <w:color w:val="000000"/>
+          <w:sz w:val="23"/>
+          <w:szCs w:val="23"/>
+        </w:rPr>
+        <w:lastRenderedPageBreak/>
+        <w:t xml:space="preserve">sorted list and </w:t>
       </w:r>
       <w:r>
         <w:rPr>
@@ -3981,7 +4004,6 @@
           <w:sz w:val="23"/>
           <w:szCs w:val="23"/>
         </w:rPr>
-        <w:lastRenderedPageBreak/>
         <w:t>Optimized approach</w:t>
       </w:r>
     </w:p>
@@ -4245,7 +4267,17 @@
           <w:sz w:val="23"/>
           <w:szCs w:val="23"/>
         </w:rPr>
-        <w:t>when the place given has a lot of people associated, for example, a continent like Asia.</w:t>
+        <w:t xml:space="preserve">when the </w:t>
+      </w:r>
+      <w:r>
+        <w:rPr>
+          <w:rFonts w:ascii="Calibri" w:hAnsi="Calibri"/>
+          <w:color w:val="000000"/>
+          <w:sz w:val="23"/>
+          <w:szCs w:val="23"/>
+        </w:rPr>
+        <w:lastRenderedPageBreak/>
+        <w:t>place given has a lot of people associated, for example, a continent like Asia.</w:t>
       </w:r>
     </w:p>
     <w:p>
@@ -4323,7 +4355,6 @@
           <w:sz w:val="23"/>
           <w:szCs w:val="23"/>
         </w:rPr>
-        <w:lastRenderedPageBreak/>
         <w:t>T</w:t>
       </w:r>
       <w:r>
@@ -4681,7 +4712,17 @@
           <w:sz w:val="23"/>
           <w:szCs w:val="23"/>
         </w:rPr>
-        <w:t xml:space="preserve"> edges between forum nodes and people who are its members </w:t>
+        <w:t xml:space="preserve"> edges between forum nodes and people who are its </w:t>
+      </w:r>
+      <w:r>
+        <w:rPr>
+          <w:rFonts w:ascii="Calibri" w:hAnsi="Calibri"/>
+          <w:color w:val="000000"/>
+          <w:sz w:val="23"/>
+          <w:szCs w:val="23"/>
+        </w:rPr>
+        <w:lastRenderedPageBreak/>
+        <w:t xml:space="preserve">members </w:t>
       </w:r>
       <w:r>
         <w:rPr>
@@ -4919,7 +4960,6 @@
         <w:rPr>
           <w:rFonts w:eastAsia="Times New Roman"/>
         </w:rPr>
-        <w:lastRenderedPageBreak/>
         <w:t>Optimized approach</w:t>
       </w:r>
     </w:p>
@@ -5274,6 +5314,7 @@
           <w:sz w:val="23"/>
           <w:szCs w:val="23"/>
         </w:rPr>
+        <w:lastRenderedPageBreak/>
         <w:t>Since the centrality of value of all the nodes in P is to be calculated, for which the number of nodes reachable from the given node and the sum of those path distances is required, the following can be done:</w:t>
       </w:r>
     </w:p>
@@ -5409,17 +5450,7 @@
           <w:sz w:val="23"/>
           <w:szCs w:val="23"/>
         </w:rPr>
-        <w:t xml:space="preserve">the number of hops at which a valid person node is </w:t>
-      </w:r>
-      <w:r>
-        <w:rPr>
-          <w:rFonts w:ascii="Calibri" w:hAnsi="Calibri"/>
-          <w:color w:val="000000"/>
-          <w:sz w:val="23"/>
-          <w:szCs w:val="23"/>
-        </w:rPr>
-        <w:lastRenderedPageBreak/>
-        <w:t>encountered</w:t>
+        <w:t>the number of hops at which a valid person node is encountered</w:t>
       </w:r>
       <w:r>
         <w:rPr>
@@ -5929,17 +5960,7 @@
           <w:sz w:val="23"/>
           <w:szCs w:val="23"/>
         </w:rPr>
-        <w:t xml:space="preserve"> algorithm. However, since </w:t>
-      </w:r>
-      <w:r>
-        <w:rPr>
-          <w:rFonts w:ascii="Calibri" w:hAnsi="Calibri"/>
-          <w:color w:val="000000"/>
-          <w:sz w:val="23"/>
-          <w:szCs w:val="23"/>
-        </w:rPr>
-        <w:lastRenderedPageBreak/>
-        <w:t xml:space="preserve">the </w:t>
+        <w:t xml:space="preserve"> algorithm. However, since the </w:t>
       </w:r>
       <w:proofErr w:type="spellStart"/>
       <w:r>
@@ -6077,6 +6098,7 @@
         <w:rPr>
           <w:noProof/>
         </w:rPr>
+        <w:lastRenderedPageBreak/>
         <w:drawing>
           <wp:inline distT="0" distB="0" distL="0" distR="0" wp14:anchorId="1DFF3A79" wp14:editId="4E07F240">
             <wp:extent cx="2714625" cy="3300413"/>
@@ -6097,7 +6119,6 @@
         <w:rPr>
           <w:noProof/>
         </w:rPr>
-        <w:lastRenderedPageBreak/>
         <w:drawing>
           <wp:inline distT="0" distB="0" distL="0" distR="0" wp14:anchorId="28AD1F91" wp14:editId="7722CF86">
             <wp:extent cx="2697782" cy="3319464"/>
@@ -6118,6 +6139,7 @@
         <w:rPr>
           <w:noProof/>
         </w:rPr>
+        <w:lastRenderedPageBreak/>
         <w:drawing>
           <wp:inline distT="0" distB="0" distL="0" distR="0" wp14:anchorId="12F33F45" wp14:editId="571F6C49">
             <wp:extent cx="2705100" cy="3328989"/>
@@ -6138,7 +6160,6 @@
         <w:rPr>
           <w:noProof/>
         </w:rPr>
-        <w:lastRenderedPageBreak/>
         <w:drawing>
           <wp:inline distT="0" distB="0" distL="0" distR="0" wp14:anchorId="0F23A046" wp14:editId="75477544">
             <wp:extent cx="2707308" cy="3328989"/>
@@ -6378,6 +6399,7 @@
                 <w:b/>
                 <w:bCs/>
               </w:rPr>
+              <w:lastRenderedPageBreak/>
               <w:t>2</w:t>
             </w:r>
           </w:p>
@@ -7109,7 +7131,6 @@
     <w:p/>
     <w:p>
       <w:r>
-        <w:lastRenderedPageBreak/>
         <w:t>The following numbers show the performance of query 2 for the small (1K) dataset.</w:t>
       </w:r>
     </w:p>
@@ -8063,6 +8084,7 @@
     <w:p/>
     <w:p>
       <w:r>
+        <w:lastRenderedPageBreak/>
         <w:t>The following numbers show the performance of query 3 for the small (1K) dataset.</w:t>
       </w:r>
     </w:p>
@@ -8797,7 +8819,6 @@
                 <w:b/>
                 <w:bCs/>
               </w:rPr>
-              <w:lastRenderedPageBreak/>
               <w:t>8</w:t>
             </w:r>
           </w:p>
@@ -9731,6 +9752,7 @@
                 <w:b/>
                 <w:bCs/>
               </w:rPr>
+              <w:lastRenderedPageBreak/>
               <w:t>8</w:t>
             </w:r>
           </w:p>
@@ -9954,7 +9976,6 @@
         <w:rPr>
           <w:noProof/>
         </w:rPr>
-        <w:lastRenderedPageBreak/>
         <w:drawing>
           <wp:inline distT="0" distB="0" distL="0" distR="0" wp14:anchorId="5A2ECD03" wp14:editId="3919F97A">
             <wp:extent cx="2496992" cy="3414932"/>
@@ -9975,6 +9996,7 @@
         <w:rPr>
           <w:noProof/>
         </w:rPr>
+        <w:lastRenderedPageBreak/>
         <w:drawing>
           <wp:inline distT="0" distB="0" distL="0" distR="0" wp14:anchorId="7563DD35" wp14:editId="572DFF85">
             <wp:extent cx="2490788" cy="3414932"/>
@@ -9995,7 +10017,6 @@
         <w:rPr>
           <w:noProof/>
         </w:rPr>
-        <w:lastRenderedPageBreak/>
         <w:drawing>
           <wp:inline distT="0" distB="0" distL="0" distR="0" wp14:anchorId="165EE8CA" wp14:editId="166E5230">
             <wp:extent cx="2490788" cy="3414932"/>
@@ -10180,6 +10201,7 @@
                 <w:b/>
                 <w:bCs/>
               </w:rPr>
+              <w:lastRenderedPageBreak/>
               <w:t>2</w:t>
             </w:r>
           </w:p>
@@ -10735,7 +10757,6 @@
                 <w:b/>
                 <w:bCs/>
               </w:rPr>
-              <w:lastRenderedPageBreak/>
               <w:t>4</w:t>
             </w:r>
           </w:p>
@@ -15620,11 +15641,11 @@
         </c:dLbls>
         <c:gapWidth val="219"/>
         <c:overlap val="-27"/>
-        <c:axId val="314191000"/>
-        <c:axId val="314189432"/>
+        <c:axId val="365423744"/>
+        <c:axId val="365425312"/>
       </c:barChart>
       <c:catAx>
-        <c:axId val="314191000"/>
+        <c:axId val="365423744"/>
         <c:scaling>
           <c:orientation val="minMax"/>
         </c:scaling>
@@ -15667,7 +15688,7 @@
             <a:endParaRPr lang="en-US"/>
           </a:p>
         </c:txPr>
-        <c:crossAx val="314189432"/>
+        <c:crossAx val="365425312"/>
         <c:crosses val="autoZero"/>
         <c:auto val="1"/>
         <c:lblAlgn val="ctr"/>
@@ -15675,7 +15696,7 @@
         <c:noMultiLvlLbl val="0"/>
       </c:catAx>
       <c:valAx>
-        <c:axId val="314189432"/>
+        <c:axId val="365425312"/>
         <c:scaling>
           <c:orientation val="minMax"/>
         </c:scaling>
@@ -15726,7 +15747,7 @@
             <a:endParaRPr lang="en-US"/>
           </a:p>
         </c:txPr>
-        <c:crossAx val="314191000"/>
+        <c:crossAx val="365423744"/>
         <c:crosses val="autoZero"/>
         <c:crossBetween val="between"/>
       </c:valAx>
@@ -15888,11 +15909,11 @@
         </c:dLbls>
         <c:gapWidth val="219"/>
         <c:overlap val="-27"/>
-        <c:axId val="314189824"/>
-        <c:axId val="314190216"/>
+        <c:axId val="365417864"/>
+        <c:axId val="365421392"/>
       </c:barChart>
       <c:catAx>
-        <c:axId val="314189824"/>
+        <c:axId val="365417864"/>
         <c:scaling>
           <c:orientation val="minMax"/>
         </c:scaling>
@@ -15935,7 +15956,7 @@
             <a:endParaRPr lang="en-US"/>
           </a:p>
         </c:txPr>
-        <c:crossAx val="314190216"/>
+        <c:crossAx val="365421392"/>
         <c:crosses val="autoZero"/>
         <c:auto val="1"/>
         <c:lblAlgn val="ctr"/>
@@ -15943,7 +15964,7 @@
         <c:noMultiLvlLbl val="0"/>
       </c:catAx>
       <c:valAx>
-        <c:axId val="314190216"/>
+        <c:axId val="365421392"/>
         <c:scaling>
           <c:orientation val="minMax"/>
         </c:scaling>
@@ -15994,7 +16015,7 @@
             <a:endParaRPr lang="en-US"/>
           </a:p>
         </c:txPr>
-        <c:crossAx val="314189824"/>
+        <c:crossAx val="365417864"/>
         <c:crosses val="autoZero"/>
         <c:crossBetween val="between"/>
       </c:valAx>
@@ -16156,11 +16177,11 @@
         </c:dLbls>
         <c:gapWidth val="219"/>
         <c:overlap val="-27"/>
-        <c:axId val="358716128"/>
-        <c:axId val="358716520"/>
+        <c:axId val="365422568"/>
+        <c:axId val="353677344"/>
       </c:barChart>
       <c:catAx>
-        <c:axId val="358716128"/>
+        <c:axId val="365422568"/>
         <c:scaling>
           <c:orientation val="minMax"/>
         </c:scaling>
@@ -16203,7 +16224,7 @@
             <a:endParaRPr lang="en-US"/>
           </a:p>
         </c:txPr>
-        <c:crossAx val="358716520"/>
+        <c:crossAx val="353677344"/>
         <c:crosses val="autoZero"/>
         <c:auto val="1"/>
         <c:lblAlgn val="ctr"/>
@@ -16211,7 +16232,7 @@
         <c:noMultiLvlLbl val="0"/>
       </c:catAx>
       <c:valAx>
-        <c:axId val="358716520"/>
+        <c:axId val="353677344"/>
         <c:scaling>
           <c:orientation val="minMax"/>
         </c:scaling>
@@ -16262,7 +16283,7 @@
             <a:endParaRPr lang="en-US"/>
           </a:p>
         </c:txPr>
-        <c:crossAx val="358716128"/>
+        <c:crossAx val="365422568"/>
         <c:crosses val="autoZero"/>
         <c:crossBetween val="between"/>
       </c:valAx>
@@ -16432,11 +16453,11 @@
         </c:dLbls>
         <c:gapWidth val="219"/>
         <c:overlap val="-27"/>
-        <c:axId val="319140608"/>
-        <c:axId val="196756840"/>
+        <c:axId val="353682832"/>
+        <c:axId val="353682440"/>
       </c:barChart>
       <c:catAx>
-        <c:axId val="319140608"/>
+        <c:axId val="353682832"/>
         <c:scaling>
           <c:orientation val="minMax"/>
         </c:scaling>
@@ -16479,7 +16500,7 @@
             <a:endParaRPr lang="en-US"/>
           </a:p>
         </c:txPr>
-        <c:crossAx val="196756840"/>
+        <c:crossAx val="353682440"/>
         <c:crosses val="autoZero"/>
         <c:auto val="1"/>
         <c:lblAlgn val="ctr"/>
@@ -16487,7 +16508,7 @@
         <c:noMultiLvlLbl val="0"/>
       </c:catAx>
       <c:valAx>
-        <c:axId val="196756840"/>
+        <c:axId val="353682440"/>
         <c:scaling>
           <c:orientation val="minMax"/>
         </c:scaling>
@@ -16538,7 +16559,7 @@
             <a:endParaRPr lang="en-US"/>
           </a:p>
         </c:txPr>
-        <c:crossAx val="319140608"/>
+        <c:crossAx val="353682832"/>
         <c:crosses val="autoZero"/>
         <c:crossBetween val="between"/>
       </c:valAx>
@@ -16700,11 +16721,11 @@
         </c:dLbls>
         <c:gapWidth val="219"/>
         <c:overlap val="-27"/>
-        <c:axId val="229701080"/>
-        <c:axId val="229700296"/>
+        <c:axId val="353683616"/>
+        <c:axId val="353685576"/>
       </c:barChart>
       <c:catAx>
-        <c:axId val="229701080"/>
+        <c:axId val="353683616"/>
         <c:scaling>
           <c:orientation val="minMax"/>
         </c:scaling>
@@ -16747,7 +16768,7 @@
             <a:endParaRPr lang="en-US"/>
           </a:p>
         </c:txPr>
-        <c:crossAx val="229700296"/>
+        <c:crossAx val="353685576"/>
         <c:crosses val="autoZero"/>
         <c:auto val="0"/>
         <c:lblAlgn val="ctr"/>
@@ -16755,7 +16776,7 @@
         <c:noMultiLvlLbl val="0"/>
       </c:catAx>
       <c:valAx>
-        <c:axId val="229700296"/>
+        <c:axId val="353685576"/>
         <c:scaling>
           <c:orientation val="minMax"/>
         </c:scaling>
@@ -16806,7 +16827,7 @@
             <a:endParaRPr lang="en-US"/>
           </a:p>
         </c:txPr>
-        <c:crossAx val="229701080"/>
+        <c:crossAx val="353683616"/>
         <c:crosses val="autoZero"/>
         <c:crossBetween val="between"/>
       </c:valAx>
@@ -16968,11 +16989,11 @@
         </c:dLbls>
         <c:gapWidth val="219"/>
         <c:overlap val="-27"/>
-        <c:axId val="229701472"/>
-        <c:axId val="229698512"/>
+        <c:axId val="353686360"/>
+        <c:axId val="353686752"/>
       </c:barChart>
       <c:catAx>
-        <c:axId val="229701472"/>
+        <c:axId val="353686360"/>
         <c:scaling>
           <c:orientation val="minMax"/>
         </c:scaling>
@@ -17015,7 +17036,7 @@
             <a:endParaRPr lang="en-US"/>
           </a:p>
         </c:txPr>
-        <c:crossAx val="229698512"/>
+        <c:crossAx val="353686752"/>
         <c:crosses val="autoZero"/>
         <c:auto val="1"/>
         <c:lblAlgn val="ctr"/>
@@ -17023,7 +17044,7 @@
         <c:noMultiLvlLbl val="0"/>
       </c:catAx>
       <c:valAx>
-        <c:axId val="229698512"/>
+        <c:axId val="353686752"/>
         <c:scaling>
           <c:orientation val="minMax"/>
         </c:scaling>
@@ -17074,7 +17095,7 @@
             <a:endParaRPr lang="en-US"/>
           </a:p>
         </c:txPr>
-        <c:crossAx val="229701472"/>
+        <c:crossAx val="353686360"/>
         <c:crosses val="autoZero"/>
         <c:crossBetween val="between"/>
       </c:valAx>
@@ -17236,11 +17257,11 @@
         </c:dLbls>
         <c:gapWidth val="219"/>
         <c:overlap val="-27"/>
-        <c:axId val="229697336"/>
-        <c:axId val="229698120"/>
+        <c:axId val="353684008"/>
+        <c:axId val="353687536"/>
       </c:barChart>
       <c:catAx>
-        <c:axId val="229697336"/>
+        <c:axId val="353684008"/>
         <c:scaling>
           <c:orientation val="minMax"/>
         </c:scaling>
@@ -17283,7 +17304,7 @@
             <a:endParaRPr lang="en-US"/>
           </a:p>
         </c:txPr>
-        <c:crossAx val="229698120"/>
+        <c:crossAx val="353687536"/>
         <c:crosses val="autoZero"/>
         <c:auto val="1"/>
         <c:lblAlgn val="ctr"/>
@@ -17291,7 +17312,7 @@
         <c:noMultiLvlLbl val="0"/>
       </c:catAx>
       <c:valAx>
-        <c:axId val="229698120"/>
+        <c:axId val="353687536"/>
         <c:scaling>
           <c:orientation val="minMax"/>
         </c:scaling>
@@ -17342,7 +17363,7 @@
             <a:endParaRPr lang="en-US"/>
           </a:p>
         </c:txPr>
-        <c:crossAx val="229697336"/>
+        <c:crossAx val="353684008"/>
         <c:crosses val="autoZero"/>
         <c:crossBetween val="between"/>
       </c:valAx>
@@ -21456,7 +21477,7 @@
 </file>
 
 <file path=customXml/itemProps1.xml><?xml version="1.0" encoding="utf-8"?>
-<ds:datastoreItem xmlns:ds="http://schemas.openxmlformats.org/officeDocument/2006/customXml" ds:itemID="{E3E2B8A3-0886-46CB-89CF-ECAE75E3E310}">
+<ds:datastoreItem xmlns:ds="http://schemas.openxmlformats.org/officeDocument/2006/customXml" ds:itemID="{CB0C3803-A6A6-4556-8EA1-DE98B640665E}">
   <ds:schemaRefs>
     <ds:schemaRef ds:uri="http://schemas.openxmlformats.org/officeDocument/2006/bibliography"/>
   </ds:schemaRefs>

</xml_diff>